<commit_message>
Se ha modificado word y añadido Excel
</commit_message>
<xml_diff>
--- a/WordGit.docx
+++ b/WordGit.docx
@@ -39,6 +39,31 @@
         <w:t xml:space="preserve"> de git.</w:t>
       </w:r>
     </w:p>
+    <w:p/>
+    <w:p>
+      <w:proofErr w:type="spellStart"/>
+      <w:r>
+        <w:t>Segunda</w:t>
+      </w:r>
+      <w:proofErr w:type="spellEnd"/>
+      <w:r>
+        <w:t xml:space="preserve"> </w:t>
+      </w:r>
+      <w:proofErr w:type="spellStart"/>
+      <w:r>
+        <w:t>linea</w:t>
+      </w:r>
+      <w:proofErr w:type="spellEnd"/>
+      <w:r>
+        <w:t xml:space="preserve"> en </w:t>
+      </w:r>
+      <w:proofErr w:type="spellStart"/>
+      <w:r>
+        <w:t>word</w:t>
+      </w:r>
+      <w:proofErr w:type="spellEnd"/>
+    </w:p>
+    <w:p/>
     <w:sectPr>
       <w:pgSz w:w="11906" w:h="16838"/>
       <w:pgMar w:top="1417" w:right="1701" w:bottom="1417" w:left="1701" w:header="708" w:footer="708" w:gutter="0"/>

</xml_diff>